<commit_message>
Todo app, login registering done
</commit_message>
<xml_diff>
--- a/Laravel.docx
+++ b/Laravel.docx
@@ -68,13 +68,7 @@
         <w:rPr>
           <w:color w:val="0070C0"/>
         </w:rPr>
-        <w:t xml:space="preserve"> </w:t>
-      </w:r>
-      <w:r>
-        <w:rPr>
-          <w:color w:val="0070C0"/>
-        </w:rPr>
-        <w:t>Run as administrator...</w:t>
+        <w:t xml:space="preserve"> Run as administrator...</w:t>
       </w:r>
     </w:p>
     <w:p>
@@ -238,6 +232,28 @@
       <w:r>
         <w:t>Using Laravel Installer</w:t>
       </w:r>
+      <w:r>
+        <w:t xml:space="preserve"> </w:t>
+      </w:r>
+      <w:proofErr w:type="gramStart"/>
+      <w:r>
+        <w:t>( we</w:t>
+      </w:r>
+      <w:proofErr w:type="gramEnd"/>
+      <w:r>
+        <w:t xml:space="preserve"> can choose DB as </w:t>
+      </w:r>
+      <w:proofErr w:type="gramStart"/>
+      <w:r>
+        <w:t>any</w:t>
+      </w:r>
+      <w:r>
+        <w:t xml:space="preserve"> </w:t>
+      </w:r>
+      <w:r>
+        <w:t>)</w:t>
+      </w:r>
+      <w:proofErr w:type="gramEnd"/>
     </w:p>
     <w:p>
       <w:pPr>
@@ -385,6 +401,27 @@
       <w:r>
         <w:t>Using Composer Directly</w:t>
       </w:r>
+      <w:r>
+        <w:t xml:space="preserve"> </w:t>
+      </w:r>
+      <w:proofErr w:type="gramStart"/>
+      <w:r>
+        <w:t>( Default</w:t>
+      </w:r>
+      <w:proofErr w:type="gramEnd"/>
+      <w:r>
+        <w:t xml:space="preserve"> DB is </w:t>
+      </w:r>
+      <w:proofErr w:type="spellStart"/>
+      <w:proofErr w:type="gramStart"/>
+      <w:r>
+        <w:t>sqlite</w:t>
+      </w:r>
+      <w:proofErr w:type="spellEnd"/>
+      <w:r>
+        <w:t xml:space="preserve"> )</w:t>
+      </w:r>
+      <w:proofErr w:type="gramEnd"/>
     </w:p>
     <w:p>
       <w:pPr>
@@ -538,7 +575,7 @@
       <w:r>
         <w:t xml:space="preserve">Your project will run at: </w:t>
       </w:r>
-      <w:hyperlink r:id="rId5" w:tgtFrame="_new" w:history="1">
+      <w:hyperlink r:id="rId6" w:tgtFrame="_new" w:history="1">
         <w:r>
           <w:rPr>
             <w:rStyle w:val="Hyperlink"/>
@@ -716,10 +753,7 @@
       </w:r>
       <w:proofErr w:type="spellEnd"/>
       <w:r>
-        <w:t xml:space="preserve"> artisan </w:t>
-      </w:r>
-      <w:r>
-        <w:t>list</w:t>
+        <w:t xml:space="preserve"> artisan list</w:t>
       </w:r>
     </w:p>
     <w:p>
@@ -736,10 +770,7 @@
       </w:r>
       <w:proofErr w:type="spellEnd"/>
       <w:r>
-        <w:t xml:space="preserve"> artisan </w:t>
-      </w:r>
-      <w:r>
-        <w:t>make</w:t>
+        <w:t xml:space="preserve"> artisan make</w:t>
       </w:r>
     </w:p>
     <w:p>
@@ -895,7 +926,7 @@
       <w:r>
         <w:t>will see an error in loaded website (</w:t>
       </w:r>
-      <w:hyperlink r:id="rId6" w:history="1">
+      <w:hyperlink r:id="rId7" w:history="1">
         <w:r>
           <w:rPr>
             <w:rStyle w:val="Hyperlink"/>
@@ -915,9 +946,15 @@
           <w:numId w:val="1"/>
         </w:numPr>
       </w:pPr>
-      <w:proofErr w:type="gramStart"/>
-      <w:r>
-        <w:t>Fix( got</w:t>
+      <w:r>
+        <w:t>Fix</w:t>
+      </w:r>
+      <w:r>
+        <w:t xml:space="preserve"> </w:t>
+      </w:r>
+      <w:proofErr w:type="gramStart"/>
+      <w:r>
+        <w:t>( got</w:t>
       </w:r>
       <w:proofErr w:type="gramEnd"/>
       <w:r>
@@ -1010,16 +1047,14 @@
       <w:r>
         <w:t xml:space="preserve">In </w:t>
       </w:r>
-      <w:proofErr w:type="gramStart"/>
       <w:r>
         <w:t>boot</w:t>
       </w:r>
       <w:r>
-        <w:t>(</w:t>
-      </w:r>
-      <w:proofErr w:type="gramEnd"/>
-      <w:r>
-        <w:t xml:space="preserve">) </w:t>
+        <w:t xml:space="preserve"> </w:t>
+      </w:r>
+      <w:r>
+        <w:t xml:space="preserve">() </w:t>
       </w:r>
     </w:p>
     <w:p>
@@ -1365,17 +1400,62 @@
       <w:r>
         <w:t>(This will create a file in database/migrations/ folder.)</w:t>
       </w:r>
-    </w:p>
-    <w:p>
-      <w:pPr>
-        <w:rPr>
-          <w:color w:val="0070C0"/>
-        </w:rPr>
-      </w:pPr>
-    </w:p>
-    <w:p>
-      <w:r>
-        <w:lastRenderedPageBreak/>
+      <w:r>
+        <w:t xml:space="preserve">. </w:t>
+      </w:r>
+      <w:proofErr w:type="gramStart"/>
+      <w:r>
+        <w:t>A</w:t>
+      </w:r>
+      <w:r>
+        <w:t>c</w:t>
+      </w:r>
+      <w:r>
+        <w:t>tual</w:t>
+      </w:r>
+      <w:r>
+        <w:t>l</w:t>
+      </w:r>
+      <w:r>
+        <w:t>y</w:t>
+      </w:r>
+      <w:proofErr w:type="gramEnd"/>
+      <w:r>
+        <w:t xml:space="preserve"> this is only for support no need manual process to create </w:t>
+      </w:r>
+      <w:proofErr w:type="spellStart"/>
+      <w:r>
+        <w:t>dbs</w:t>
+      </w:r>
+      <w:proofErr w:type="spellEnd"/>
+      <w:r>
+        <w:t xml:space="preserve"> with columns</w:t>
+      </w:r>
+      <w:r>
+        <w:t>, just edit this file cre</w:t>
+      </w:r>
+      <w:r>
+        <w:t>a</w:t>
+      </w:r>
+      <w:r>
+        <w:t>t</w:t>
+      </w:r>
+      <w:r>
+        <w:t xml:space="preserve">ed </w:t>
+      </w:r>
+      <w:r>
+        <w:t>in migration</w:t>
+      </w:r>
+    </w:p>
+    <w:p>
+      <w:pPr>
+        <w:rPr>
+          <w:color w:val="0070C0"/>
+        </w:rPr>
+      </w:pPr>
+    </w:p>
+    <w:p>
+      <w:r>
         <w:t xml:space="preserve">Open that file that created in </w:t>
       </w:r>
       <w:r>
@@ -1509,6 +1589,12 @@
         </w:rPr>
         <w:t>            $table-&gt;increments('id');</w:t>
       </w:r>
+      <w:r>
+        <w:rPr>
+          <w:color w:val="0070C0"/>
+        </w:rPr>
+        <w:t xml:space="preserve"> </w:t>
+      </w:r>
     </w:p>
     <w:p>
       <w:pPr>
@@ -1656,7 +1742,46 @@
         <w:t xml:space="preserve"> </w:t>
       </w:r>
       <w:r>
-        <w:t>this will create table named 'cars' &amp; will add those columns into that table</w:t>
+        <w:t>this will create table named 'cars</w:t>
+      </w:r>
+      <w:proofErr w:type="gramStart"/>
+      <w:r>
+        <w:t xml:space="preserve">' </w:t>
+      </w:r>
+      <w:r>
+        <w:t xml:space="preserve"> in</w:t>
+      </w:r>
+      <w:proofErr w:type="gramEnd"/>
+      <w:r>
+        <w:t xml:space="preserve"> actual </w:t>
+      </w:r>
+      <w:proofErr w:type="spellStart"/>
+      <w:r>
+        <w:t>my</w:t>
+      </w:r>
+      <w:r>
+        <w:t>sql</w:t>
+      </w:r>
+      <w:proofErr w:type="spellEnd"/>
+      <w:r>
+        <w:t xml:space="preserve"> </w:t>
+      </w:r>
+      <w:proofErr w:type="spellStart"/>
+      <w:r>
+        <w:t>db</w:t>
+      </w:r>
+      <w:proofErr w:type="spellEnd"/>
+      <w:r>
+        <w:t xml:space="preserve"> </w:t>
+      </w:r>
+      <w:r>
+        <w:t xml:space="preserve">&amp; will add those </w:t>
+      </w:r>
+      <w:r>
+        <w:t xml:space="preserve">attributes as </w:t>
+      </w:r>
+      <w:r>
+        <w:t>columns into that table</w:t>
       </w:r>
     </w:p>
     <w:p/>
@@ -1814,6 +1939,7 @@
         </w:rPr>
       </w:pPr>
       <w:r>
+        <w:lastRenderedPageBreak/>
         <w:t xml:space="preserve">Got to routes open </w:t>
       </w:r>
       <w:proofErr w:type="spellStart"/>
@@ -1895,7 +2021,6 @@
     </w:p>
     <w:p>
       <w:r>
-        <w:lastRenderedPageBreak/>
         <w:t xml:space="preserve">Since we call index method go to </w:t>
       </w:r>
       <w:proofErr w:type="spellStart"/>
@@ -1981,7 +2106,7 @@
       <w:r>
         <w:t xml:space="preserve"> </w:t>
       </w:r>
-      <w:hyperlink r:id="rId7" w:history="1">
+      <w:hyperlink r:id="rId8" w:history="1">
         <w:r>
           <w:rPr>
             <w:rStyle w:val="Hyperlink"/>
@@ -2465,6 +2590,7 @@
         <w:rPr>
           <w:color w:val="0070C0"/>
         </w:rPr>
+        <w:lastRenderedPageBreak/>
         <w:t>    }</w:t>
       </w:r>
     </w:p>
@@ -2489,7 +2615,6 @@
         <w:ind w:left="720"/>
       </w:pPr>
       <w:r>
-        <w:lastRenderedPageBreak/>
         <w:t xml:space="preserve">Values passing to </w:t>
       </w:r>
       <w:proofErr w:type="spellStart"/>
@@ -2559,7 +2684,75 @@
         </w:rPr>
       </w:pPr>
     </w:p>
-    <w:p/>
+    <w:p>
+      <w:pPr>
+        <w:rPr>
+          <w:sz w:val="32"/>
+          <w:szCs w:val="32"/>
+        </w:rPr>
+      </w:pPr>
+      <w:r>
+        <w:rPr>
+          <w:sz w:val="32"/>
+          <w:szCs w:val="32"/>
+        </w:rPr>
+        <w:t>To create model controller migration in one command</w:t>
+      </w:r>
+    </w:p>
+    <w:p>
+      <w:pPr>
+        <w:rPr>
+          <w:color w:val="0070C0"/>
+        </w:rPr>
+      </w:pPr>
+      <w:r>
+        <w:tab/>
+      </w:r>
+      <w:proofErr w:type="spellStart"/>
+      <w:r>
+        <w:rPr>
+          <w:color w:val="0070C0"/>
+        </w:rPr>
+        <w:t>php</w:t>
+      </w:r>
+      <w:proofErr w:type="spellEnd"/>
+      <w:r>
+        <w:rPr>
+          <w:color w:val="0070C0"/>
+        </w:rPr>
+        <w:t xml:space="preserve"> artisan </w:t>
+      </w:r>
+      <w:proofErr w:type="spellStart"/>
+      <w:proofErr w:type="gramStart"/>
+      <w:r>
+        <w:rPr>
+          <w:color w:val="0070C0"/>
+        </w:rPr>
+        <w:t>make:model</w:t>
+      </w:r>
+      <w:proofErr w:type="spellEnd"/>
+      <w:proofErr w:type="gramEnd"/>
+      <w:r>
+        <w:rPr>
+          <w:color w:val="0070C0"/>
+        </w:rPr>
+        <w:t xml:space="preserve"> </w:t>
+      </w:r>
+      <w:proofErr w:type="spellStart"/>
+      <w:r>
+        <w:rPr>
+          <w:color w:val="0070C0"/>
+        </w:rPr>
+        <w:t>CustomUser</w:t>
+      </w:r>
+      <w:proofErr w:type="spellEnd"/>
+      <w:r>
+        <w:rPr>
+          <w:color w:val="0070C0"/>
+        </w:rPr>
+        <w:t xml:space="preserve"> -cm</w:t>
+      </w:r>
+    </w:p>
     <w:sectPr>
       <w:pgSz w:w="12240" w:h="15840"/>
       <w:pgMar w:top="720" w:right="720" w:bottom="720" w:left="720" w:header="720" w:footer="720" w:gutter="0"/>
@@ -3390,6 +3583,7 @@
   <w:style w:type="character" w:default="1" w:styleId="DefaultParagraphFont">
     <w:name w:val="Default Paragraph Font"/>
     <w:uiPriority w:val="1"/>
+    <w:semiHidden/>
     <w:unhideWhenUsed/>
   </w:style>
   <w:style w:type="table" w:default="1" w:styleId="TableNormal">
@@ -4022,4 +4216,16 @@
     </a:ext>
   </a:extLst>
 </a:theme>
+</file>
+
+<file path=customXml/item1.xml><?xml version="1.0" encoding="utf-8"?>
+<b:Sources xmlns:b="http://schemas.openxmlformats.org/officeDocument/2006/bibliography" xmlns="http://schemas.openxmlformats.org/officeDocument/2006/bibliography" SelectedStyle="\APASixthEditionOfficeOnline.xsl" StyleName="APA" Version="6"/>
+</file>
+
+<file path=customXml/itemProps1.xml><?xml version="1.0" encoding="utf-8"?>
+<ds:datastoreItem xmlns:ds="http://schemas.openxmlformats.org/officeDocument/2006/customXml" ds:itemID="{92FAB293-92F1-4F1F-9A22-F3CA8A329619}">
+  <ds:schemaRefs>
+    <ds:schemaRef ds:uri="http://schemas.openxmlformats.org/officeDocument/2006/bibliography"/>
+  </ds:schemaRefs>
+</ds:datastoreItem>
 </file>
</xml_diff>